<commit_message>
SUBIENDO MEMORIA Y VIDEO
</commit_message>
<xml_diff>
--- a/MEMORIA.docx
+++ b/MEMORIA.docx
@@ -100,17 +100,48 @@
         <w:jc w:val="center"/>
         <w:rPr>
           <w:rFonts w:ascii="Bahnschrift SemiBold Condensed" w:hAnsi="Bahnschrift SemiBold Condensed"/>
-          <w:sz w:val="32"/>
-          <w:szCs w:val="32"/>
-        </w:rPr>
-      </w:pPr>
-      <w:r>
-        <w:rPr>
-          <w:rFonts w:ascii="Bahnschrift SemiBold Condensed" w:hAnsi="Bahnschrift SemiBold Condensed"/>
-          <w:sz w:val="32"/>
-          <w:szCs w:val="32"/>
-        </w:rPr>
-        <w:t>INDICE.</w:t>
+          <w:sz w:val="96"/>
+          <w:szCs w:val="96"/>
+        </w:rPr>
+      </w:pPr>
+      <w:r>
+        <w:rPr>
+          <w:rFonts w:ascii="Bahnschrift SemiBold Condensed" w:hAnsi="Bahnschrift SemiBold Condensed"/>
+          <w:sz w:val="96"/>
+          <w:szCs w:val="96"/>
+        </w:rPr>
+        <w:t>Í</w:t>
+      </w:r>
+      <w:r>
+        <w:rPr>
+          <w:rFonts w:ascii="Bahnschrift SemiBold Condensed" w:hAnsi="Bahnschrift SemiBold Condensed"/>
+          <w:sz w:val="96"/>
+          <w:szCs w:val="96"/>
+        </w:rPr>
+        <w:t>NDICE.</w:t>
+      </w:r>
+    </w:p>
+    <w:p>
+      <w:pPr>
+        <w:pStyle w:val="Prrafodelista"/>
+        <w:numPr>
+          <w:ilvl w:val="0"/>
+          <w:numId w:val="2"/>
+        </w:numPr>
+        <w:jc w:val="center"/>
+        <w:rPr>
+          <w:rFonts w:ascii="Bahnschrift SemiBold Condensed" w:hAnsi="Bahnschrift SemiBold Condensed"/>
+          <w:sz w:val="32"/>
+          <w:szCs w:val="32"/>
+        </w:rPr>
+      </w:pPr>
+      <w:r>
+        <w:rPr>
+          <w:rFonts w:ascii="Bahnschrift SemiBold Condensed" w:hAnsi="Bahnschrift SemiBold Condensed"/>
+          <w:sz w:val="32"/>
+          <w:szCs w:val="32"/>
+        </w:rPr>
+        <w:t xml:space="preserve">INTRODUCCIÓN – </w:t>
       </w:r>
     </w:p>
     <w:p>
@@ -133,56 +164,8 @@
           <w:sz w:val="32"/>
           <w:szCs w:val="32"/>
         </w:rPr>
-        <w:t>Enumeración de los distintos apartados de la memoria.</w:t>
-      </w:r>
-    </w:p>
-    <w:p>
-      <w:pPr>
-        <w:rPr>
-          <w:rFonts w:ascii="Bahnschrift SemiBold Condensed" w:hAnsi="Bahnschrift SemiBold Condensed"/>
-          <w:sz w:val="32"/>
-          <w:szCs w:val="32"/>
-        </w:rPr>
-      </w:pPr>
-      <w:r>
-        <w:rPr>
-          <w:rFonts w:ascii="Bahnschrift SemiBold Condensed" w:hAnsi="Bahnschrift SemiBold Condensed"/>
-          <w:sz w:val="32"/>
-          <w:szCs w:val="32"/>
-        </w:rPr>
-        <w:br w:type="page"/>
-      </w:r>
-    </w:p>
-    <w:p>
-      <w:pPr>
-        <w:pStyle w:val="Prrafodelista"/>
-        <w:jc w:val="center"/>
-        <w:rPr>
-          <w:rFonts w:ascii="Bahnschrift SemiBold Condensed" w:hAnsi="Bahnschrift SemiBold Condensed"/>
-          <w:sz w:val="32"/>
-          <w:szCs w:val="32"/>
-        </w:rPr>
-      </w:pPr>
-      <w:r>
-        <w:rPr>
-          <w:rFonts w:ascii="Bahnschrift SemiBold Condensed" w:hAnsi="Bahnschrift SemiBold Condensed"/>
-          <w:sz w:val="32"/>
-          <w:szCs w:val="32"/>
-        </w:rPr>
-        <w:lastRenderedPageBreak/>
-        <w:t>INTRODUCCIÓN</w:t>
-      </w:r>
-    </w:p>
-    <w:p>
-      <w:pPr>
-        <w:pStyle w:val="Prrafodelista"/>
-        <w:jc w:val="center"/>
-        <w:rPr>
-          <w:rFonts w:ascii="Bahnschrift SemiBold Condensed" w:hAnsi="Bahnschrift SemiBold Condensed"/>
-          <w:sz w:val="32"/>
-          <w:szCs w:val="32"/>
-        </w:rPr>
-      </w:pPr>
+        <w:t xml:space="preserve">PRESENTACIÓN DE “LA CASA DEL ELECTRODOMÉSTICO” Y SU NECESIDAD DE UNA SOLUCIÓN PARA LA GESTIÓN DE ALMACÉN Y TIENDA. </w:t>
+      </w:r>
     </w:p>
     <w:p>
       <w:pPr>
@@ -204,15 +187,25 @@
           <w:sz w:val="32"/>
           <w:szCs w:val="32"/>
         </w:rPr>
-        <w:t>Breve presentación de la empresa "La Casa del Electrodoméstico" y su necesidad de una solución para la gestión de almacén y tienda.</w:t>
-      </w:r>
+        <w:t>DESCRIPCIÓN DE LA APLICACIÓN STOCKIFY Y CÓMO SE AJUSTA A LAS NECESIDADES DE LA EMPRESA.</w:t>
+      </w:r>
+    </w:p>
+    <w:p>
+      <w:pPr>
+        <w:pStyle w:val="Prrafodelista"/>
+        <w:rPr>
+          <w:rFonts w:ascii="Bahnschrift SemiBold Condensed" w:hAnsi="Bahnschrift SemiBold Condensed"/>
+          <w:sz w:val="32"/>
+          <w:szCs w:val="32"/>
+        </w:rPr>
+      </w:pPr>
     </w:p>
     <w:p>
       <w:pPr>
         <w:pStyle w:val="Prrafodelista"/>
         <w:numPr>
           <w:ilvl w:val="0"/>
-          <w:numId w:val="1"/>
+          <w:numId w:val="2"/>
         </w:numPr>
         <w:jc w:val="center"/>
         <w:rPr>
@@ -227,25 +220,7 @@
           <w:sz w:val="32"/>
           <w:szCs w:val="32"/>
         </w:rPr>
-        <w:t xml:space="preserve">Descripción de la aplicación </w:t>
-      </w:r>
-      <w:proofErr w:type="spellStart"/>
-      <w:r>
-        <w:rPr>
-          <w:rFonts w:ascii="Bahnschrift SemiBold Condensed" w:hAnsi="Bahnschrift SemiBold Condensed"/>
-          <w:sz w:val="32"/>
-          <w:szCs w:val="32"/>
-        </w:rPr>
-        <w:t>Stockify</w:t>
-      </w:r>
-      <w:proofErr w:type="spellEnd"/>
-      <w:r>
-        <w:rPr>
-          <w:rFonts w:ascii="Bahnschrift SemiBold Condensed" w:hAnsi="Bahnschrift SemiBold Condensed"/>
-          <w:sz w:val="32"/>
-          <w:szCs w:val="32"/>
-        </w:rPr>
-        <w:t xml:space="preserve"> y cómo se ajusta a las necesidades de la empresa.</w:t>
+        <w:t>DESARROLLO –</w:t>
       </w:r>
     </w:p>
     <w:p>
@@ -253,7 +228,7 @@
         <w:pStyle w:val="Prrafodelista"/>
         <w:numPr>
           <w:ilvl w:val="0"/>
-          <w:numId w:val="1"/>
+          <w:numId w:val="3"/>
         </w:numPr>
         <w:jc w:val="center"/>
         <w:rPr>
@@ -268,25 +243,300 @@
           <w:sz w:val="32"/>
           <w:szCs w:val="32"/>
         </w:rPr>
-        <w:t>Objetivos de la memoria.</w:t>
-      </w:r>
-    </w:p>
-    <w:p>
-      <w:pPr>
-        <w:rPr>
-          <w:rFonts w:ascii="Bahnschrift SemiBold Condensed" w:hAnsi="Bahnschrift SemiBold Condensed"/>
-          <w:sz w:val="32"/>
-          <w:szCs w:val="32"/>
-        </w:rPr>
-      </w:pPr>
-      <w:r>
-        <w:rPr>
-          <w:rFonts w:ascii="Bahnschrift SemiBold Condensed" w:hAnsi="Bahnschrift SemiBold Condensed"/>
-          <w:sz w:val="32"/>
-          <w:szCs w:val="32"/>
-        </w:rPr>
-        <w:br w:type="page"/>
-      </w:r>
+        <w:t>EXPLICACIÓN DETALLADA DE LAS CARÁCTERISTICAS Y FUNCIONALIDADES DE LA APLICACIÓN STOCKIFY.</w:t>
+      </w:r>
+    </w:p>
+    <w:p>
+      <w:pPr>
+        <w:pStyle w:val="Prrafodelista"/>
+        <w:numPr>
+          <w:ilvl w:val="0"/>
+          <w:numId w:val="3"/>
+        </w:numPr>
+        <w:jc w:val="center"/>
+        <w:rPr>
+          <w:rFonts w:ascii="Bahnschrift SemiBold Condensed" w:hAnsi="Bahnschrift SemiBold Condensed"/>
+          <w:sz w:val="32"/>
+          <w:szCs w:val="32"/>
+        </w:rPr>
+      </w:pPr>
+      <w:r>
+        <w:rPr>
+          <w:rFonts w:ascii="Bahnschrift SemiBold Condensed" w:hAnsi="Bahnschrift SemiBold Condensed"/>
+          <w:sz w:val="32"/>
+          <w:szCs w:val="32"/>
+        </w:rPr>
+        <w:t>DESCRIPCIÓN DE LAS DIFICULTADES ENCONTRADAS Y SUS SOLUCIONES.</w:t>
+      </w:r>
+    </w:p>
+    <w:p>
+      <w:pPr>
+        <w:pStyle w:val="Prrafodelista"/>
+        <w:rPr>
+          <w:rFonts w:ascii="Bahnschrift SemiBold Condensed" w:hAnsi="Bahnschrift SemiBold Condensed"/>
+          <w:sz w:val="32"/>
+          <w:szCs w:val="32"/>
+        </w:rPr>
+      </w:pPr>
+    </w:p>
+    <w:p>
+      <w:pPr>
+        <w:pStyle w:val="Prrafodelista"/>
+        <w:numPr>
+          <w:ilvl w:val="0"/>
+          <w:numId w:val="2"/>
+        </w:numPr>
+        <w:jc w:val="center"/>
+        <w:rPr>
+          <w:rFonts w:ascii="Bahnschrift SemiBold Condensed" w:hAnsi="Bahnschrift SemiBold Condensed"/>
+          <w:sz w:val="32"/>
+          <w:szCs w:val="32"/>
+        </w:rPr>
+      </w:pPr>
+      <w:r>
+        <w:rPr>
+          <w:rFonts w:ascii="Bahnschrift SemiBold Condensed" w:hAnsi="Bahnschrift SemiBold Condensed"/>
+          <w:sz w:val="32"/>
+          <w:szCs w:val="32"/>
+        </w:rPr>
+        <w:t xml:space="preserve">RESULTADOS – </w:t>
+      </w:r>
+    </w:p>
+    <w:p>
+      <w:pPr>
+        <w:pStyle w:val="Prrafodelista"/>
+        <w:numPr>
+          <w:ilvl w:val="0"/>
+          <w:numId w:val="4"/>
+        </w:numPr>
+        <w:jc w:val="center"/>
+        <w:rPr>
+          <w:rFonts w:ascii="Bahnschrift SemiBold Condensed" w:hAnsi="Bahnschrift SemiBold Condensed"/>
+          <w:sz w:val="32"/>
+          <w:szCs w:val="32"/>
+        </w:rPr>
+      </w:pPr>
+      <w:r>
+        <w:rPr>
+          <w:rFonts w:ascii="Bahnschrift SemiBold Condensed" w:hAnsi="Bahnschrift SemiBold Condensed"/>
+          <w:sz w:val="32"/>
+          <w:szCs w:val="32"/>
+        </w:rPr>
+        <w:t>EXPERIENCIA DE USUARIO AL UTILIZAR LA APLICACIÓN.</w:t>
+      </w:r>
+    </w:p>
+    <w:p>
+      <w:pPr>
+        <w:pStyle w:val="Prrafodelista"/>
+        <w:numPr>
+          <w:ilvl w:val="0"/>
+          <w:numId w:val="4"/>
+        </w:numPr>
+        <w:jc w:val="center"/>
+        <w:rPr>
+          <w:rFonts w:ascii="Bahnschrift SemiBold Condensed" w:hAnsi="Bahnschrift SemiBold Condensed"/>
+          <w:sz w:val="32"/>
+          <w:szCs w:val="32"/>
+        </w:rPr>
+      </w:pPr>
+      <w:r>
+        <w:rPr>
+          <w:rFonts w:ascii="Bahnschrift SemiBold Condensed" w:hAnsi="Bahnschrift SemiBold Condensed"/>
+          <w:sz w:val="32"/>
+          <w:szCs w:val="32"/>
+        </w:rPr>
+        <w:t>DISTINTAS CAPTURAS DE LA APLICACIÓN DONDE SE EXPLICA SU FUNCIONALIDAD FINAL.</w:t>
+      </w:r>
+    </w:p>
+    <w:p>
+      <w:pPr>
+        <w:pStyle w:val="Prrafodelista"/>
+        <w:numPr>
+          <w:ilvl w:val="0"/>
+          <w:numId w:val="4"/>
+        </w:numPr>
+        <w:jc w:val="center"/>
+        <w:rPr>
+          <w:rFonts w:ascii="Bahnschrift SemiBold Condensed" w:hAnsi="Bahnschrift SemiBold Condensed"/>
+          <w:sz w:val="32"/>
+          <w:szCs w:val="32"/>
+        </w:rPr>
+      </w:pPr>
+      <w:r>
+        <w:rPr>
+          <w:rFonts w:ascii="Bahnschrift SemiBold Condensed" w:hAnsi="Bahnschrift SemiBold Condensed"/>
+          <w:sz w:val="32"/>
+          <w:szCs w:val="32"/>
+        </w:rPr>
+        <w:t>RELACIÓN COSTE-BENEFICIO DE LA IMPLEMENTACIÓN DE LA APLICACIÓN (TODOS LOS PROBLEMAS QUE SE AHORRA LA EMPRESA AL IMPLEMENTAR NUESTRA SOLUCIÓN SGA.</w:t>
+      </w:r>
+    </w:p>
+    <w:p>
+      <w:pPr>
+        <w:pStyle w:val="Prrafodelista"/>
+        <w:rPr>
+          <w:rFonts w:ascii="Bahnschrift SemiBold Condensed" w:hAnsi="Bahnschrift SemiBold Condensed"/>
+          <w:sz w:val="32"/>
+          <w:szCs w:val="32"/>
+        </w:rPr>
+      </w:pPr>
+    </w:p>
+    <w:p>
+      <w:pPr>
+        <w:pStyle w:val="Prrafodelista"/>
+        <w:numPr>
+          <w:ilvl w:val="0"/>
+          <w:numId w:val="2"/>
+        </w:numPr>
+        <w:jc w:val="center"/>
+        <w:rPr>
+          <w:rFonts w:ascii="Bahnschrift SemiBold Condensed" w:hAnsi="Bahnschrift SemiBold Condensed"/>
+          <w:sz w:val="32"/>
+          <w:szCs w:val="32"/>
+        </w:rPr>
+      </w:pPr>
+      <w:r>
+        <w:rPr>
+          <w:rFonts w:ascii="Bahnschrift SemiBold Condensed" w:hAnsi="Bahnschrift SemiBold Condensed"/>
+          <w:sz w:val="32"/>
+          <w:szCs w:val="32"/>
+        </w:rPr>
+        <w:t xml:space="preserve">CONCLUSIONES – </w:t>
+      </w:r>
+    </w:p>
+    <w:p>
+      <w:pPr>
+        <w:pStyle w:val="Prrafodelista"/>
+        <w:numPr>
+          <w:ilvl w:val="0"/>
+          <w:numId w:val="2"/>
+        </w:numPr>
+        <w:jc w:val="center"/>
+        <w:rPr>
+          <w:rFonts w:ascii="Bahnschrift SemiBold Condensed" w:hAnsi="Bahnschrift SemiBold Condensed"/>
+          <w:sz w:val="32"/>
+          <w:szCs w:val="32"/>
+        </w:rPr>
+      </w:pPr>
+      <w:r>
+        <w:rPr>
+          <w:rFonts w:ascii="Bahnschrift SemiBold Condensed" w:hAnsi="Bahnschrift SemiBold Condensed"/>
+          <w:sz w:val="32"/>
+          <w:szCs w:val="32"/>
+        </w:rPr>
+        <w:t>RESUMEN DE LOS PRINCIPALES HALLAZGOS DE LA MEMORIA.</w:t>
+      </w:r>
+    </w:p>
+    <w:p>
+      <w:pPr>
+        <w:pStyle w:val="Prrafodelista"/>
+        <w:numPr>
+          <w:ilvl w:val="0"/>
+          <w:numId w:val="2"/>
+        </w:numPr>
+        <w:jc w:val="center"/>
+        <w:rPr>
+          <w:rFonts w:ascii="Bahnschrift SemiBold Condensed" w:hAnsi="Bahnschrift SemiBold Condensed"/>
+          <w:sz w:val="32"/>
+          <w:szCs w:val="32"/>
+        </w:rPr>
+      </w:pPr>
+      <w:r>
+        <w:rPr>
+          <w:rFonts w:ascii="Bahnschrift SemiBold Condensed" w:hAnsi="Bahnschrift SemiBold Condensed"/>
+          <w:sz w:val="32"/>
+          <w:szCs w:val="32"/>
+        </w:rPr>
+        <w:t>BENEFICIOS Y DESVENTAJAS DE LA APLICACIÓN.</w:t>
+      </w:r>
+    </w:p>
+    <w:p>
+      <w:pPr>
+        <w:pStyle w:val="Prrafodelista"/>
+        <w:numPr>
+          <w:ilvl w:val="0"/>
+          <w:numId w:val="2"/>
+        </w:numPr>
+        <w:jc w:val="center"/>
+        <w:rPr>
+          <w:rFonts w:ascii="Bahnschrift SemiBold Condensed" w:hAnsi="Bahnschrift SemiBold Condensed"/>
+          <w:sz w:val="32"/>
+          <w:szCs w:val="32"/>
+        </w:rPr>
+      </w:pPr>
+      <w:r>
+        <w:rPr>
+          <w:rFonts w:ascii="Bahnschrift SemiBold Condensed" w:hAnsi="Bahnschrift SemiBold Condensed"/>
+          <w:sz w:val="32"/>
+          <w:szCs w:val="32"/>
+        </w:rPr>
+        <w:t>RECOMENDACIONES PARA FUTURAS IMPLEMENTACIONES DE LA APLICACIÓN EN OTRAS EMPRESAS.</w:t>
+      </w:r>
+    </w:p>
+    <w:p>
+      <w:pPr>
+        <w:pStyle w:val="Prrafodelista"/>
+        <w:rPr>
+          <w:rFonts w:ascii="Bahnschrift SemiBold Condensed" w:hAnsi="Bahnschrift SemiBold Condensed"/>
+          <w:sz w:val="32"/>
+          <w:szCs w:val="32"/>
+        </w:rPr>
+      </w:pPr>
+    </w:p>
+    <w:p>
+      <w:pPr>
+        <w:pStyle w:val="Prrafodelista"/>
+        <w:numPr>
+          <w:ilvl w:val="0"/>
+          <w:numId w:val="2"/>
+        </w:numPr>
+        <w:jc w:val="center"/>
+        <w:rPr>
+          <w:rFonts w:ascii="Bahnschrift SemiBold Condensed" w:hAnsi="Bahnschrift SemiBold Condensed"/>
+          <w:sz w:val="32"/>
+          <w:szCs w:val="32"/>
+        </w:rPr>
+      </w:pPr>
+      <w:r>
+        <w:rPr>
+          <w:rFonts w:ascii="Bahnschrift SemiBold Condensed" w:hAnsi="Bahnschrift SemiBold Condensed"/>
+          <w:sz w:val="32"/>
+          <w:szCs w:val="32"/>
+        </w:rPr>
+        <w:t xml:space="preserve">BIBLIOGRAFÍA – </w:t>
+      </w:r>
+    </w:p>
+    <w:p>
+      <w:pPr>
+        <w:pStyle w:val="Prrafodelista"/>
+        <w:numPr>
+          <w:ilvl w:val="0"/>
+          <w:numId w:val="2"/>
+        </w:numPr>
+        <w:jc w:val="center"/>
+        <w:rPr>
+          <w:rFonts w:ascii="Bahnschrift SemiBold Condensed" w:hAnsi="Bahnschrift SemiBold Condensed"/>
+          <w:sz w:val="32"/>
+          <w:szCs w:val="32"/>
+        </w:rPr>
+      </w:pPr>
+      <w:r>
+        <w:rPr>
+          <w:rFonts w:ascii="Bahnschrift SemiBold Condensed" w:hAnsi="Bahnschrift SemiBold Condensed"/>
+          <w:sz w:val="32"/>
+          <w:szCs w:val="32"/>
+        </w:rPr>
+        <w:t>FUENTES DE INFORMACIÓN UTILIZADAS EN LA ELABORACIÓN DE LA MEMORIA</w:t>
+      </w:r>
+    </w:p>
+    <w:p>
+      <w:pPr>
+        <w:rPr>
+          <w:rFonts w:ascii="Bahnschrift SemiBold Condensed" w:hAnsi="Bahnschrift SemiBold Condensed"/>
+          <w:sz w:val="32"/>
+          <w:szCs w:val="32"/>
+        </w:rPr>
+      </w:pPr>
     </w:p>
     <w:p>
       <w:pPr>
@@ -305,6 +555,621 @@
           <w:szCs w:val="32"/>
         </w:rPr>
         <w:lastRenderedPageBreak/>
+        <w:t>INTRODUCCIÓN</w:t>
+      </w:r>
+    </w:p>
+    <w:p>
+      <w:pPr>
+        <w:rPr>
+          <w:rFonts w:ascii="Bahnschrift SemiBold Condensed" w:hAnsi="Bahnschrift SemiBold Condensed"/>
+          <w:sz w:val="32"/>
+          <w:szCs w:val="32"/>
+        </w:rPr>
+      </w:pPr>
+      <w:r>
+        <w:rPr>
+          <w:rFonts w:ascii="Bahnschrift SemiBold Condensed" w:hAnsi="Bahnschrift SemiBold Condensed"/>
+          <w:sz w:val="32"/>
+          <w:szCs w:val="32"/>
+        </w:rPr>
+        <w:t>"La Casa del Electrodoméstico" es una empresa ficticia creada para este proyecto, especializada en la venta de electrodomésticos y productos electrónicos.</w:t>
+      </w:r>
+    </w:p>
+    <w:p>
+      <w:pPr>
+        <w:rPr>
+          <w:rFonts w:ascii="Bahnschrift SemiBold Condensed" w:hAnsi="Bahnschrift SemiBold Condensed"/>
+          <w:sz w:val="32"/>
+          <w:szCs w:val="32"/>
+        </w:rPr>
+      </w:pPr>
+      <w:r>
+        <w:rPr>
+          <w:rFonts w:ascii="Bahnschrift SemiBold Condensed" w:hAnsi="Bahnschrift SemiBold Condensed"/>
+          <w:sz w:val="32"/>
+          <w:szCs w:val="32"/>
+        </w:rPr>
+        <w:t>A medida que la empresa ha experimentado un crecimiento significativo, ha surgido la necesidad de contar con una solución eficiente para gestionar su almacén central y sus tres tiendas. Con múltiples ubicaciones, La Casa del Electrodoméstico enfrenta desafíos específicos en términos de gestión de inventario, seguimiento de pedidos y coordinación entre las distintas ubicaciones.</w:t>
+      </w:r>
+    </w:p>
+    <w:p>
+      <w:pPr>
+        <w:rPr>
+          <w:rFonts w:ascii="Bahnschrift SemiBold Condensed" w:hAnsi="Bahnschrift SemiBold Condensed"/>
+          <w:sz w:val="32"/>
+          <w:szCs w:val="32"/>
+        </w:rPr>
+      </w:pPr>
+      <w:r>
+        <w:rPr>
+          <w:rFonts w:ascii="Bahnschrift SemiBold Condensed" w:hAnsi="Bahnschrift SemiBold Condensed"/>
+          <w:sz w:val="32"/>
+          <w:szCs w:val="32"/>
+        </w:rPr>
+        <w:t>En relación con el almacén central, es crucial contar con una solución que permita un control preciso del inventario. Esto incluye realizar un seguimiento de la cantidad de productos disponibles en tiempo real, gestionar las entradas y salidas de stock, y optimizar la ubicación y el espacio de almacenamiento de los productos. Además, una solución efectiva debe facilitar la comunicación y la coordinación con las tiendas, asegurando una reposición eficiente de los productos en las diferentes ubicaciones.</w:t>
+      </w:r>
+    </w:p>
+    <w:p>
+      <w:pPr>
+        <w:rPr>
+          <w:rFonts w:ascii="Bahnschrift SemiBold Condensed" w:hAnsi="Bahnschrift SemiBold Condensed"/>
+          <w:sz w:val="32"/>
+          <w:szCs w:val="32"/>
+        </w:rPr>
+      </w:pPr>
+      <w:r>
+        <w:rPr>
+          <w:rFonts w:ascii="Bahnschrift SemiBold Condensed" w:hAnsi="Bahnschrift SemiBold Condensed"/>
+          <w:sz w:val="32"/>
+          <w:szCs w:val="32"/>
+        </w:rPr>
+        <w:t>En cuanto a las tiendas, La Casa del Electrodoméstico necesita una solución que les permita gestionar los pedidos de manera efectiva. Esto implica registrar los pedidos realizados en cada tienda, coordinar la disponibilidad del producto desde el almacén central y realizar un seguimiento de los envíos hasta su entrega final al cliente. Una herramienta de gestión de tiendas también debería proporcionar información en tiempo real sobre el stock disponible en cada ubicación, permitiendo a los empleados de venta brindar un servicio eficiente y preciso a los clientes.</w:t>
+      </w:r>
+    </w:p>
+    <w:p>
+      <w:pPr>
+        <w:rPr>
+          <w:rFonts w:ascii="Bahnschrift SemiBold Condensed" w:hAnsi="Bahnschrift SemiBold Condensed"/>
+          <w:sz w:val="32"/>
+          <w:szCs w:val="32"/>
+        </w:rPr>
+      </w:pPr>
+    </w:p>
+    <w:p>
+      <w:pPr>
+        <w:rPr>
+          <w:rFonts w:ascii="Bahnschrift SemiBold Condensed" w:hAnsi="Bahnschrift SemiBold Condensed"/>
+          <w:sz w:val="32"/>
+          <w:szCs w:val="32"/>
+        </w:rPr>
+      </w:pPr>
+    </w:p>
+    <w:p>
+      <w:pPr>
+        <w:rPr>
+          <w:rFonts w:ascii="Bahnschrift SemiBold Condensed" w:hAnsi="Bahnschrift SemiBold Condensed"/>
+          <w:sz w:val="32"/>
+          <w:szCs w:val="32"/>
+        </w:rPr>
+      </w:pPr>
+    </w:p>
+    <w:p>
+      <w:pPr>
+        <w:rPr>
+          <w:rFonts w:ascii="Bahnschrift SemiBold Condensed" w:hAnsi="Bahnschrift SemiBold Condensed"/>
+          <w:sz w:val="32"/>
+          <w:szCs w:val="32"/>
+        </w:rPr>
+      </w:pPr>
+    </w:p>
+    <w:p>
+      <w:pPr>
+        <w:rPr>
+          <w:rFonts w:ascii="Bahnschrift SemiBold Condensed" w:hAnsi="Bahnschrift SemiBold Condensed"/>
+          <w:sz w:val="32"/>
+          <w:szCs w:val="32"/>
+        </w:rPr>
+      </w:pPr>
+    </w:p>
+    <w:p>
+      <w:pPr>
+        <w:rPr>
+          <w:rFonts w:ascii="Bahnschrift SemiBold Condensed" w:hAnsi="Bahnschrift SemiBold Condensed"/>
+          <w:sz w:val="32"/>
+          <w:szCs w:val="32"/>
+        </w:rPr>
+      </w:pPr>
+      <w:r>
+        <w:rPr>
+          <w:rFonts w:ascii="Bahnschrift SemiBold Condensed" w:hAnsi="Bahnschrift SemiBold Condensed"/>
+          <w:sz w:val="32"/>
+          <w:szCs w:val="32"/>
+        </w:rPr>
+        <w:lastRenderedPageBreak/>
+        <w:t>En resumen, La Casa del Electrodoméstico busca una solución integral de gestión de almacén y tienda que les permita optimizar sus operaciones en su almacén central y sus tres tiendas. La solución debe abordar los desafíos específicos de control de inventario, seguimiento de pedidos y coordinación entre las distintas ubicaciones, garantizando un flujo de trabajo eficiente y un servicio excepcional a sus clientes.</w:t>
+      </w:r>
+    </w:p>
+    <w:p>
+      <w:pPr>
+        <w:rPr>
+          <w:rFonts w:ascii="Bahnschrift SemiBold Condensed" w:hAnsi="Bahnschrift SemiBold Condensed"/>
+          <w:sz w:val="32"/>
+          <w:szCs w:val="32"/>
+        </w:rPr>
+      </w:pPr>
+      <w:r>
+        <w:rPr>
+          <w:noProof/>
+        </w:rPr>
+        <w:drawing>
+          <wp:anchor distT="0" distB="0" distL="114300" distR="114300" simplePos="0" relativeHeight="251660288" behindDoc="0" locked="0" layoutInCell="1" allowOverlap="1" wp14:anchorId="625DA5FD" wp14:editId="7AD6BDC1">
+            <wp:simplePos x="0" y="0"/>
+            <wp:positionH relativeFrom="margin">
+              <wp:align>center</wp:align>
+            </wp:positionH>
+            <wp:positionV relativeFrom="paragraph">
+              <wp:posOffset>10160</wp:posOffset>
+            </wp:positionV>
+            <wp:extent cx="4953000" cy="3144008"/>
+            <wp:effectExtent l="0" t="0" r="0" b="0"/>
+            <wp:wrapNone/>
+            <wp:docPr id="611931846" name="Imagen 1"/>
+            <wp:cNvGraphicFramePr>
+              <a:graphicFrameLocks xmlns:a="http://schemas.openxmlformats.org/drawingml/2006/main" noChangeAspect="1"/>
+            </wp:cNvGraphicFramePr>
+            <a:graphic xmlns:a="http://schemas.openxmlformats.org/drawingml/2006/main">
+              <a:graphicData uri="http://schemas.openxmlformats.org/drawingml/2006/picture">
+                <pic:pic xmlns:pic="http://schemas.openxmlformats.org/drawingml/2006/picture">
+                  <pic:nvPicPr>
+                    <pic:cNvPr id="611931846" name="Imagen 1"/>
+                    <pic:cNvPicPr/>
+                  </pic:nvPicPr>
+                  <pic:blipFill>
+                    <a:blip r:embed="rId9">
+                      <a:extLst>
+                        <a:ext uri="{28A0092B-C50C-407E-A947-70E740481C1C}">
+                          <a14:useLocalDpi xmlns:a14="http://schemas.microsoft.com/office/drawing/2010/main" val="0"/>
+                        </a:ext>
+                      </a:extLst>
+                    </a:blip>
+                    <a:stretch>
+                      <a:fillRect/>
+                    </a:stretch>
+                  </pic:blipFill>
+                  <pic:spPr>
+                    <a:xfrm>
+                      <a:off x="0" y="0"/>
+                      <a:ext cx="4953000" cy="3144008"/>
+                    </a:xfrm>
+                    <a:prstGeom prst="rect">
+                      <a:avLst/>
+                    </a:prstGeom>
+                  </pic:spPr>
+                </pic:pic>
+              </a:graphicData>
+            </a:graphic>
+            <wp14:sizeRelH relativeFrom="margin">
+              <wp14:pctWidth>0</wp14:pctWidth>
+            </wp14:sizeRelH>
+            <wp14:sizeRelV relativeFrom="margin">
+              <wp14:pctHeight>0</wp14:pctHeight>
+            </wp14:sizeRelV>
+          </wp:anchor>
+        </w:drawing>
+      </w:r>
+    </w:p>
+    <w:p>
+      <w:pPr>
+        <w:rPr>
+          <w:rFonts w:ascii="Bahnschrift SemiBold Condensed" w:hAnsi="Bahnschrift SemiBold Condensed"/>
+          <w:sz w:val="32"/>
+          <w:szCs w:val="32"/>
+        </w:rPr>
+      </w:pPr>
+    </w:p>
+    <w:p>
+      <w:pPr>
+        <w:rPr>
+          <w:rFonts w:ascii="Bahnschrift SemiBold Condensed" w:hAnsi="Bahnschrift SemiBold Condensed"/>
+          <w:sz w:val="32"/>
+          <w:szCs w:val="32"/>
+        </w:rPr>
+      </w:pPr>
+    </w:p>
+    <w:p>
+      <w:pPr>
+        <w:rPr>
+          <w:rFonts w:ascii="Bahnschrift SemiBold Condensed" w:hAnsi="Bahnschrift SemiBold Condensed"/>
+          <w:sz w:val="32"/>
+          <w:szCs w:val="32"/>
+        </w:rPr>
+      </w:pPr>
+    </w:p>
+    <w:p>
+      <w:pPr>
+        <w:rPr>
+          <w:rFonts w:ascii="Bahnschrift SemiBold Condensed" w:hAnsi="Bahnschrift SemiBold Condensed"/>
+          <w:sz w:val="32"/>
+          <w:szCs w:val="32"/>
+        </w:rPr>
+      </w:pPr>
+    </w:p>
+    <w:p>
+      <w:pPr>
+        <w:rPr>
+          <w:rFonts w:ascii="Bahnschrift SemiBold Condensed" w:hAnsi="Bahnschrift SemiBold Condensed"/>
+          <w:sz w:val="32"/>
+          <w:szCs w:val="32"/>
+        </w:rPr>
+      </w:pPr>
+    </w:p>
+    <w:p>
+      <w:pPr>
+        <w:rPr>
+          <w:rFonts w:ascii="Bahnschrift SemiBold Condensed" w:hAnsi="Bahnschrift SemiBold Condensed"/>
+          <w:sz w:val="32"/>
+          <w:szCs w:val="32"/>
+        </w:rPr>
+      </w:pPr>
+    </w:p>
+    <w:p>
+      <w:pPr>
+        <w:rPr>
+          <w:rFonts w:ascii="Bahnschrift SemiBold Condensed" w:hAnsi="Bahnschrift SemiBold Condensed"/>
+          <w:sz w:val="32"/>
+          <w:szCs w:val="32"/>
+        </w:rPr>
+      </w:pPr>
+    </w:p>
+    <w:p>
+      <w:pPr>
+        <w:rPr>
+          <w:rFonts w:ascii="Bahnschrift SemiBold Condensed" w:hAnsi="Bahnschrift SemiBold Condensed"/>
+          <w:sz w:val="32"/>
+          <w:szCs w:val="32"/>
+        </w:rPr>
+      </w:pPr>
+    </w:p>
+    <w:p>
+      <w:pPr>
+        <w:rPr>
+          <w:rFonts w:ascii="Bahnschrift SemiBold Condensed" w:hAnsi="Bahnschrift SemiBold Condensed"/>
+          <w:sz w:val="32"/>
+          <w:szCs w:val="32"/>
+        </w:rPr>
+      </w:pPr>
+      <w:r>
+        <w:rPr>
+          <w:rFonts w:ascii="Bahnschrift SemiBold Condensed" w:hAnsi="Bahnschrift SemiBold Condensed"/>
+          <w:sz w:val="32"/>
+          <w:szCs w:val="32"/>
+        </w:rPr>
+        <w:t xml:space="preserve">La aplicación </w:t>
+      </w:r>
+      <w:proofErr w:type="spellStart"/>
+      <w:r>
+        <w:rPr>
+          <w:rFonts w:ascii="Bahnschrift SemiBold Condensed" w:hAnsi="Bahnschrift SemiBold Condensed"/>
+          <w:sz w:val="32"/>
+          <w:szCs w:val="32"/>
+        </w:rPr>
+        <w:t>Stockify</w:t>
+      </w:r>
+      <w:proofErr w:type="spellEnd"/>
+      <w:r>
+        <w:rPr>
+          <w:rFonts w:ascii="Bahnschrift SemiBold Condensed" w:hAnsi="Bahnschrift SemiBold Condensed"/>
+          <w:sz w:val="32"/>
+          <w:szCs w:val="32"/>
+        </w:rPr>
+        <w:t xml:space="preserve"> es una solución de gestión de almacén y tienda diseñada para satisfacer las necesidades específicas de "La Casa del Electrodoméstico". Esta aplicación ofrece una amplia gama de características y funcionalidades que se ajustan perfectamente a los requerimientos de la empresa en términos de control de inventario, seguimiento de pedidos y optimización de las operaciones diarias.</w:t>
+      </w:r>
+    </w:p>
+    <w:p>
+      <w:pPr>
+        <w:rPr>
+          <w:rFonts w:ascii="Bahnschrift SemiBold Condensed" w:hAnsi="Bahnschrift SemiBold Condensed"/>
+          <w:sz w:val="32"/>
+          <w:szCs w:val="32"/>
+        </w:rPr>
+      </w:pPr>
+      <w:r>
+        <w:rPr>
+          <w:rFonts w:ascii="Bahnschrift SemiBold Condensed" w:hAnsi="Bahnschrift SemiBold Condensed"/>
+          <w:sz w:val="32"/>
+          <w:szCs w:val="32"/>
+        </w:rPr>
+        <w:t xml:space="preserve">En lo que respecta al control de inventario, </w:t>
+      </w:r>
+      <w:proofErr w:type="spellStart"/>
+      <w:r>
+        <w:rPr>
+          <w:rFonts w:ascii="Bahnschrift SemiBold Condensed" w:hAnsi="Bahnschrift SemiBold Condensed"/>
+          <w:sz w:val="32"/>
+          <w:szCs w:val="32"/>
+        </w:rPr>
+        <w:t>Stockify</w:t>
+      </w:r>
+      <w:proofErr w:type="spellEnd"/>
+      <w:r>
+        <w:rPr>
+          <w:rFonts w:ascii="Bahnschrift SemiBold Condensed" w:hAnsi="Bahnschrift SemiBold Condensed"/>
+          <w:sz w:val="32"/>
+          <w:szCs w:val="32"/>
+        </w:rPr>
+        <w:t xml:space="preserve"> permite a "La Casa del Electrodoméstico" tener un seguimiento preciso de su inventario en tiempo real. La aplicación registra las entradas y salidas de productos, actualiza automáticamente los niveles de stock y genera informes detallados sobre el estado del inventario. Esto garantiza que la empresa tenga una visibilidad clara de sus existencias, evitando la falta o el exceso de productos.</w:t>
+      </w:r>
+    </w:p>
+    <w:p>
+      <w:pPr>
+        <w:rPr>
+          <w:rFonts w:ascii="Bahnschrift SemiBold Condensed" w:hAnsi="Bahnschrift SemiBold Condensed"/>
+          <w:sz w:val="32"/>
+          <w:szCs w:val="32"/>
+        </w:rPr>
+      </w:pPr>
+    </w:p>
+    <w:p>
+      <w:pPr>
+        <w:rPr>
+          <w:rFonts w:ascii="Bahnschrift SemiBold Condensed" w:hAnsi="Bahnschrift SemiBold Condensed"/>
+          <w:sz w:val="32"/>
+          <w:szCs w:val="32"/>
+        </w:rPr>
+      </w:pPr>
+      <w:r>
+        <w:rPr>
+          <w:rFonts w:ascii="Bahnschrift SemiBold Condensed" w:hAnsi="Bahnschrift SemiBold Condensed"/>
+          <w:sz w:val="32"/>
+          <w:szCs w:val="32"/>
+        </w:rPr>
+        <w:lastRenderedPageBreak/>
+        <w:t xml:space="preserve">Para gestionar las múltiples ubicaciones, </w:t>
+      </w:r>
+      <w:proofErr w:type="spellStart"/>
+      <w:r>
+        <w:rPr>
+          <w:rFonts w:ascii="Bahnschrift SemiBold Condensed" w:hAnsi="Bahnschrift SemiBold Condensed"/>
+          <w:sz w:val="32"/>
+          <w:szCs w:val="32"/>
+        </w:rPr>
+        <w:t>Stockify</w:t>
+      </w:r>
+      <w:proofErr w:type="spellEnd"/>
+      <w:r>
+        <w:rPr>
+          <w:rFonts w:ascii="Bahnschrift SemiBold Condensed" w:hAnsi="Bahnschrift SemiBold Condensed"/>
+          <w:sz w:val="32"/>
+          <w:szCs w:val="32"/>
+        </w:rPr>
+        <w:t xml:space="preserve"> facilita la asignación de ubicaciones específicas a cada producto en el almacén central y las tiendas. Esto optimiza el espacio de almacenamiento, mejora la eficiencia en la recuperación de productos y evita confusiones o pérdidas. Además, la aplicación permite una comunicación fluida entre el almacén central y las tiendas, facilitando la reposición eficiente de productos y manteniendo un flujo constante de inventario en todas las ubicaciones.</w:t>
+      </w:r>
+    </w:p>
+    <w:p>
+      <w:pPr>
+        <w:rPr>
+          <w:rFonts w:ascii="Bahnschrift SemiBold Condensed" w:hAnsi="Bahnschrift SemiBold Condensed"/>
+          <w:sz w:val="32"/>
+          <w:szCs w:val="32"/>
+        </w:rPr>
+      </w:pPr>
+      <w:r>
+        <w:rPr>
+          <w:rFonts w:ascii="Bahnschrift SemiBold Condensed" w:hAnsi="Bahnschrift SemiBold Condensed"/>
+          <w:sz w:val="32"/>
+          <w:szCs w:val="32"/>
+        </w:rPr>
+        <w:t xml:space="preserve">En cuanto al seguimiento de pedidos, </w:t>
+      </w:r>
+      <w:proofErr w:type="spellStart"/>
+      <w:r>
+        <w:rPr>
+          <w:rFonts w:ascii="Bahnschrift SemiBold Condensed" w:hAnsi="Bahnschrift SemiBold Condensed"/>
+          <w:sz w:val="32"/>
+          <w:szCs w:val="32"/>
+        </w:rPr>
+        <w:t>Stockify</w:t>
+      </w:r>
+      <w:proofErr w:type="spellEnd"/>
+      <w:r>
+        <w:rPr>
+          <w:rFonts w:ascii="Bahnschrift SemiBold Condensed" w:hAnsi="Bahnschrift SemiBold Condensed"/>
+          <w:sz w:val="32"/>
+          <w:szCs w:val="32"/>
+        </w:rPr>
+        <w:t xml:space="preserve"> brinda a "La Casa del Electrodoméstico" una solución integral. La aplicación registra y rastrea cada pedido desde el momento en que se realiza en las tiendas hasta su entrega al cliente. Esto permite a la empresa conocer el estado de cada pedido en tiempo real, proporcionar actualizaciones precisas a los clientes y tomar medidas oportunas en caso de problemas o retrasos.</w:t>
+      </w:r>
+    </w:p>
+    <w:p>
+      <w:pPr>
+        <w:rPr>
+          <w:rFonts w:ascii="Bahnschrift SemiBold Condensed" w:hAnsi="Bahnschrift SemiBold Condensed"/>
+          <w:sz w:val="32"/>
+          <w:szCs w:val="32"/>
+        </w:rPr>
+      </w:pPr>
+      <w:r>
+        <w:rPr>
+          <w:rFonts w:ascii="Bahnschrift SemiBold Condensed" w:hAnsi="Bahnschrift SemiBold Condensed"/>
+          <w:sz w:val="32"/>
+          <w:szCs w:val="32"/>
+        </w:rPr>
+        <w:t xml:space="preserve">Además, </w:t>
+      </w:r>
+      <w:proofErr w:type="spellStart"/>
+      <w:r>
+        <w:rPr>
+          <w:rFonts w:ascii="Bahnschrift SemiBold Condensed" w:hAnsi="Bahnschrift SemiBold Condensed"/>
+          <w:sz w:val="32"/>
+          <w:szCs w:val="32"/>
+        </w:rPr>
+        <w:t>Stockify</w:t>
+      </w:r>
+      <w:proofErr w:type="spellEnd"/>
+      <w:r>
+        <w:rPr>
+          <w:rFonts w:ascii="Bahnschrift SemiBold Condensed" w:hAnsi="Bahnschrift SemiBold Condensed"/>
+          <w:sz w:val="32"/>
+          <w:szCs w:val="32"/>
+        </w:rPr>
+        <w:t xml:space="preserve"> ofrece una interfaz intuitiva y fácil de usar, lo que facilita la adopción y el uso por parte del personal de "La Casa del Electrodoméstico". La aplicación también proporciona informes y análisis detallados sobre el rendimiento del inventario, los tiempos de entrega, los niveles de cumplimiento de pedidos y otros indicadores clave. Estos informes ayudan a la empresa a tomar decisiones basadas en datos y a identificar áreas de mejora para optimizar aún más sus operaciones.</w:t>
+      </w:r>
+    </w:p>
+    <w:p>
+      <w:pPr>
+        <w:rPr>
+          <w:rFonts w:ascii="Bahnschrift SemiBold Condensed" w:hAnsi="Bahnschrift SemiBold Condensed"/>
+          <w:sz w:val="32"/>
+          <w:szCs w:val="32"/>
+        </w:rPr>
+      </w:pPr>
+      <w:r>
+        <w:rPr>
+          <w:rFonts w:ascii="Bahnschrift SemiBold Condensed" w:hAnsi="Bahnschrift SemiBold Condensed"/>
+          <w:sz w:val="32"/>
+          <w:szCs w:val="32"/>
+        </w:rPr>
+        <w:t xml:space="preserve">En resumen, la aplicación </w:t>
+      </w:r>
+      <w:proofErr w:type="spellStart"/>
+      <w:r>
+        <w:rPr>
+          <w:rFonts w:ascii="Bahnschrift SemiBold Condensed" w:hAnsi="Bahnschrift SemiBold Condensed"/>
+          <w:sz w:val="32"/>
+          <w:szCs w:val="32"/>
+        </w:rPr>
+        <w:t>Stockify</w:t>
+      </w:r>
+      <w:proofErr w:type="spellEnd"/>
+      <w:r>
+        <w:rPr>
+          <w:rFonts w:ascii="Bahnschrift SemiBold Condensed" w:hAnsi="Bahnschrift SemiBold Condensed"/>
+          <w:sz w:val="32"/>
+          <w:szCs w:val="32"/>
+        </w:rPr>
+        <w:t xml:space="preserve"> se ajusta perfectamente a las necesidades de "La Casa del Electrodoméstico" al proporcionar una solución integral de gestión de almacén y tienda. Con características como el control de inventario en tiempo real, la asignación de ubicaciones, el seguimiento de pedidos y los informes detallados, </w:t>
+      </w:r>
+      <w:proofErr w:type="spellStart"/>
+      <w:r>
+        <w:rPr>
+          <w:rFonts w:ascii="Bahnschrift SemiBold Condensed" w:hAnsi="Bahnschrift SemiBold Condensed"/>
+          <w:sz w:val="32"/>
+          <w:szCs w:val="32"/>
+        </w:rPr>
+        <w:t>Stockify</w:t>
+      </w:r>
+      <w:proofErr w:type="spellEnd"/>
+      <w:r>
+        <w:rPr>
+          <w:rFonts w:ascii="Bahnschrift SemiBold Condensed" w:hAnsi="Bahnschrift SemiBold Condensed"/>
+          <w:sz w:val="32"/>
+          <w:szCs w:val="32"/>
+        </w:rPr>
+        <w:t xml:space="preserve"> ayuda a optimizar las operaciones de la empresa, mejorar la eficiencia y brindar un servicio excepcional a los clientes.</w:t>
+      </w:r>
+    </w:p>
+    <w:p>
+      <w:pPr>
+        <w:rPr>
+          <w:rFonts w:ascii="Bahnschrift SemiBold Condensed" w:hAnsi="Bahnschrift SemiBold Condensed"/>
+          <w:sz w:val="32"/>
+          <w:szCs w:val="32"/>
+        </w:rPr>
+      </w:pPr>
+      <w:r>
+        <w:rPr>
+          <w:noProof/>
+        </w:rPr>
+        <w:drawing>
+          <wp:anchor distT="0" distB="0" distL="114300" distR="114300" simplePos="0" relativeHeight="251661312" behindDoc="0" locked="0" layoutInCell="1" allowOverlap="1" wp14:anchorId="38F57C85" wp14:editId="350BF197">
+            <wp:simplePos x="0" y="0"/>
+            <wp:positionH relativeFrom="column">
+              <wp:posOffset>946785</wp:posOffset>
+            </wp:positionH>
+            <wp:positionV relativeFrom="paragraph">
+              <wp:posOffset>95885</wp:posOffset>
+            </wp:positionV>
+            <wp:extent cx="3703320" cy="1382438"/>
+            <wp:effectExtent l="0" t="0" r="0" b="8255"/>
+            <wp:wrapNone/>
+            <wp:docPr id="1196397369" name="Imagen 1" descr="Interfaz de usuario gráfica&#10;&#10;Descripción generada automáticamente"/>
+            <wp:cNvGraphicFramePr>
+              <a:graphicFrameLocks xmlns:a="http://schemas.openxmlformats.org/drawingml/2006/main" noChangeAspect="1"/>
+            </wp:cNvGraphicFramePr>
+            <a:graphic xmlns:a="http://schemas.openxmlformats.org/drawingml/2006/main">
+              <a:graphicData uri="http://schemas.openxmlformats.org/drawingml/2006/picture">
+                <pic:pic xmlns:pic="http://schemas.openxmlformats.org/drawingml/2006/picture">
+                  <pic:nvPicPr>
+                    <pic:cNvPr id="1196397369" name="Imagen 1" descr="Interfaz de usuario gráfica&#10;&#10;Descripción generada automáticamente"/>
+                    <pic:cNvPicPr/>
+                  </pic:nvPicPr>
+                  <pic:blipFill>
+                    <a:blip r:embed="rId10">
+                      <a:extLst>
+                        <a:ext uri="{28A0092B-C50C-407E-A947-70E740481C1C}">
+                          <a14:useLocalDpi xmlns:a14="http://schemas.microsoft.com/office/drawing/2010/main" val="0"/>
+                        </a:ext>
+                      </a:extLst>
+                    </a:blip>
+                    <a:stretch>
+                      <a:fillRect/>
+                    </a:stretch>
+                  </pic:blipFill>
+                  <pic:spPr>
+                    <a:xfrm>
+                      <a:off x="0" y="0"/>
+                      <a:ext cx="3703320" cy="1382438"/>
+                    </a:xfrm>
+                    <a:prstGeom prst="rect">
+                      <a:avLst/>
+                    </a:prstGeom>
+                  </pic:spPr>
+                </pic:pic>
+              </a:graphicData>
+            </a:graphic>
+            <wp14:sizeRelH relativeFrom="margin">
+              <wp14:pctWidth>0</wp14:pctWidth>
+            </wp14:sizeRelH>
+            <wp14:sizeRelV relativeFrom="margin">
+              <wp14:pctHeight>0</wp14:pctHeight>
+            </wp14:sizeRelV>
+          </wp:anchor>
+        </w:drawing>
+      </w:r>
+      <w:r>
+        <w:rPr>
+          <w:rFonts w:ascii="Bahnschrift SemiBold Condensed" w:hAnsi="Bahnschrift SemiBold Condensed"/>
+          <w:sz w:val="32"/>
+          <w:szCs w:val="32"/>
+        </w:rPr>
+        <w:br w:type="page"/>
+      </w:r>
+    </w:p>
+    <w:p>
+      <w:pPr>
+        <w:rPr>
+          <w:rFonts w:ascii="Bahnschrift SemiBold Condensed" w:hAnsi="Bahnschrift SemiBold Condensed"/>
+          <w:sz w:val="32"/>
+          <w:szCs w:val="32"/>
+        </w:rPr>
+      </w:pPr>
+    </w:p>
+    <w:p>
+      <w:pPr>
+        <w:pStyle w:val="Prrafodelista"/>
+        <w:jc w:val="center"/>
+        <w:rPr>
+          <w:rFonts w:ascii="Bahnschrift SemiBold Condensed" w:hAnsi="Bahnschrift SemiBold Condensed"/>
+          <w:sz w:val="32"/>
+          <w:szCs w:val="32"/>
+        </w:rPr>
+      </w:pPr>
+      <w:r>
+        <w:rPr>
+          <w:rFonts w:ascii="Bahnschrift SemiBold Condensed" w:hAnsi="Bahnschrift SemiBold Condensed"/>
+          <w:sz w:val="32"/>
+          <w:szCs w:val="32"/>
+        </w:rPr>
         <w:t>DESARROLLO.</w:t>
       </w:r>
     </w:p>
@@ -730,7 +1595,7 @@
                     <pic:cNvPicPr/>
                   </pic:nvPicPr>
                   <pic:blipFill>
-                    <a:blip r:embed="rId9">
+                    <a:blip r:embed="rId11">
                       <a:extLst>
                         <a:ext uri="{28A0092B-C50C-407E-A947-70E740481C1C}">
                           <a14:useLocalDpi xmlns:a14="http://schemas.microsoft.com/office/drawing/2010/main" val="0"/>
@@ -764,8 +1629,8 @@
       </w:r>
     </w:p>
     <w:sectPr>
-      <w:headerReference w:type="default" r:id="rId10"/>
-      <w:footerReference w:type="default" r:id="rId11"/>
+      <w:headerReference w:type="default" r:id="rId12"/>
+      <w:footerReference w:type="default" r:id="rId13"/>
       <w:pgSz w:w="11906" w:h="16838"/>
       <w:pgMar w:top="1417" w:right="1701" w:bottom="1417" w:left="1701" w:header="708" w:footer="708" w:gutter="0"/>
       <w:cols w:space="708"/>
@@ -1362,9 +2227,9 @@
 <file path=word/numbering.xml><?xml version="1.0" encoding="utf-8"?>
 <w:numbering xmlns:wpc="http://schemas.microsoft.com/office/word/2010/wordprocessingCanvas" xmlns:cx="http://schemas.microsoft.com/office/drawing/2014/chartex" xmlns:cx1="http://schemas.microsoft.com/office/drawing/2015/9/8/chartex" xmlns:cx2="http://schemas.microsoft.com/office/drawing/2015/10/21/chartex" xmlns:cx3="http://schemas.microsoft.com/office/drawing/2016/5/9/chartex" xmlns:cx4="http://schemas.microsoft.com/office/drawing/2016/5/10/chartex" xmlns:cx5="http://schemas.microsoft.com/office/drawing/2016/5/11/chartex" xmlns:cx6="http://schemas.microsoft.com/office/drawing/2016/5/12/chartex" xmlns:cx7="http://schemas.microsoft.com/office/drawing/2016/5/13/chartex" xmlns:cx8="http://schemas.microsoft.com/office/drawing/2016/5/14/chartex" xmlns:mc="http://schemas.openxmlformats.org/markup-compatibility/2006" xmlns:aink="http://schemas.microsoft.com/office/drawing/2016/ink" xmlns:am3d="http://schemas.microsoft.com/office/drawing/2017/model3d" xmlns:o="urn:schemas-microsoft-com:office:office" xmlns:oel="http://schemas.microsoft.com/office/2019/extlst" xmlns:r="http://schemas.openxmlformats.org/officeDocument/2006/relationships" xmlns:m="http://schemas.openxmlformats.org/officeDocument/2006/math" xmlns:v="urn:schemas-microsoft-com:vml" xmlns:wp14="http://schemas.microsoft.com/office/word/2010/wordprocessingDrawing" xmlns:wp="http://schemas.openxmlformats.org/drawingml/2006/wordprocessingDrawing" xmlns:w10="urn:schemas-microsoft-com:office:word" xmlns:w="http://schemas.openxmlformats.org/wordprocessingml/2006/main" xmlns:w14="http://schemas.microsoft.com/office/word/2010/wordml" xmlns:w15="http://schemas.microsoft.com/office/word/2012/wordml" xmlns:w16cex="http://schemas.microsoft.com/office/word/2018/wordml/cex" xmlns:w16cid="http://schemas.microsoft.com/office/word/2016/wordml/cid" xmlns:w16="http://schemas.microsoft.com/office/word/2018/wordml" xmlns:w16du="http://schemas.microsoft.com/office/word/2023/wordml/word16du" xmlns:w16sdtdh="http://schemas.microsoft.com/office/word/2020/wordml/sdtdatahash" xmlns:w16se="http://schemas.microsoft.com/office/word/2015/wordml/symex" xmlns:wpg="http://schemas.microsoft.com/office/word/2010/wordprocessingGroup" xmlns:wpi="http://schemas.microsoft.com/office/word/2010/wordprocessingInk" xmlns:wne="http://schemas.microsoft.com/office/word/2006/wordml" xmlns:wps="http://schemas.microsoft.com/office/word/2010/wordprocessingShape" mc:Ignorable="w14 w15 w16se w16cid w16 w16cex w16sdtdh wp14">
   <w:abstractNum w:abstractNumId="0" w15:restartNumberingAfterBreak="0">
-    <w:nsid w:val="54975F82"/>
+    <w:nsid w:val="1CE537DA"/>
     <w:multiLevelType w:val="hybridMultilevel"/>
-    <w:tmpl w:val="F606F658"/>
+    <w:tmpl w:val="75A2499C"/>
     <w:lvl w:ilvl="0" w:tplc="0C0A0001">
       <w:start w:val="1"/>
       <w:numFmt w:val="bullet"/>
@@ -1375,6 +2240,119 @@
       </w:pPr>
       <w:rPr>
         <w:rFonts w:ascii="Symbol" w:hAnsi="Symbol" w:hint="default"/>
+      </w:rPr>
+    </w:lvl>
+    <w:lvl w:ilvl="1" w:tplc="FFFFFFFF" w:tentative="1">
+      <w:start w:val="1"/>
+      <w:numFmt w:val="bullet"/>
+      <w:lvlText w:val="o"/>
+      <w:lvlJc w:val="left"/>
+      <w:pPr>
+        <w:ind w:left="1440" w:hanging="360"/>
+      </w:pPr>
+      <w:rPr>
+        <w:rFonts w:ascii="Courier New" w:hAnsi="Courier New" w:cs="Courier New" w:hint="default"/>
+      </w:rPr>
+    </w:lvl>
+    <w:lvl w:ilvl="2" w:tplc="FFFFFFFF" w:tentative="1">
+      <w:start w:val="1"/>
+      <w:numFmt w:val="bullet"/>
+      <w:lvlText w:val=""/>
+      <w:lvlJc w:val="left"/>
+      <w:pPr>
+        <w:ind w:left="2160" w:hanging="360"/>
+      </w:pPr>
+      <w:rPr>
+        <w:rFonts w:ascii="Wingdings" w:hAnsi="Wingdings" w:hint="default"/>
+      </w:rPr>
+    </w:lvl>
+    <w:lvl w:ilvl="3" w:tplc="FFFFFFFF" w:tentative="1">
+      <w:start w:val="1"/>
+      <w:numFmt w:val="bullet"/>
+      <w:lvlText w:val=""/>
+      <w:lvlJc w:val="left"/>
+      <w:pPr>
+        <w:ind w:left="2880" w:hanging="360"/>
+      </w:pPr>
+      <w:rPr>
+        <w:rFonts w:ascii="Symbol" w:hAnsi="Symbol" w:hint="default"/>
+      </w:rPr>
+    </w:lvl>
+    <w:lvl w:ilvl="4" w:tplc="FFFFFFFF" w:tentative="1">
+      <w:start w:val="1"/>
+      <w:numFmt w:val="bullet"/>
+      <w:lvlText w:val="o"/>
+      <w:lvlJc w:val="left"/>
+      <w:pPr>
+        <w:ind w:left="3600" w:hanging="360"/>
+      </w:pPr>
+      <w:rPr>
+        <w:rFonts w:ascii="Courier New" w:hAnsi="Courier New" w:cs="Courier New" w:hint="default"/>
+      </w:rPr>
+    </w:lvl>
+    <w:lvl w:ilvl="5" w:tplc="FFFFFFFF" w:tentative="1">
+      <w:start w:val="1"/>
+      <w:numFmt w:val="bullet"/>
+      <w:lvlText w:val=""/>
+      <w:lvlJc w:val="left"/>
+      <w:pPr>
+        <w:ind w:left="4320" w:hanging="360"/>
+      </w:pPr>
+      <w:rPr>
+        <w:rFonts w:ascii="Wingdings" w:hAnsi="Wingdings" w:hint="default"/>
+      </w:rPr>
+    </w:lvl>
+    <w:lvl w:ilvl="6" w:tplc="FFFFFFFF" w:tentative="1">
+      <w:start w:val="1"/>
+      <w:numFmt w:val="bullet"/>
+      <w:lvlText w:val=""/>
+      <w:lvlJc w:val="left"/>
+      <w:pPr>
+        <w:ind w:left="5040" w:hanging="360"/>
+      </w:pPr>
+      <w:rPr>
+        <w:rFonts w:ascii="Symbol" w:hAnsi="Symbol" w:hint="default"/>
+      </w:rPr>
+    </w:lvl>
+    <w:lvl w:ilvl="7" w:tplc="FFFFFFFF" w:tentative="1">
+      <w:start w:val="1"/>
+      <w:numFmt w:val="bullet"/>
+      <w:lvlText w:val="o"/>
+      <w:lvlJc w:val="left"/>
+      <w:pPr>
+        <w:ind w:left="5760" w:hanging="360"/>
+      </w:pPr>
+      <w:rPr>
+        <w:rFonts w:ascii="Courier New" w:hAnsi="Courier New" w:cs="Courier New" w:hint="default"/>
+      </w:rPr>
+    </w:lvl>
+    <w:lvl w:ilvl="8" w:tplc="FFFFFFFF" w:tentative="1">
+      <w:start w:val="1"/>
+      <w:numFmt w:val="bullet"/>
+      <w:lvlText w:val=""/>
+      <w:lvlJc w:val="left"/>
+      <w:pPr>
+        <w:ind w:left="6480" w:hanging="360"/>
+      </w:pPr>
+      <w:rPr>
+        <w:rFonts w:ascii="Wingdings" w:hAnsi="Wingdings" w:hint="default"/>
+      </w:rPr>
+    </w:lvl>
+  </w:abstractNum>
+  <w:abstractNum w:abstractNumId="1" w15:restartNumberingAfterBreak="0">
+    <w:nsid w:val="54975F82"/>
+    <w:multiLevelType w:val="hybridMultilevel"/>
+    <w:tmpl w:val="1FE86C32"/>
+    <w:lvl w:ilvl="0" w:tplc="0C0A000F">
+      <w:start w:val="1"/>
+      <w:numFmt w:val="decimal"/>
+      <w:lvlText w:val="%1."/>
+      <w:lvlJc w:val="left"/>
+      <w:pPr>
+        <w:ind w:left="720" w:hanging="360"/>
+      </w:pPr>
+      <w:rPr>
+        <w:rFonts w:hint="default"/>
       </w:rPr>
     </w:lvl>
     <w:lvl w:ilvl="1" w:tplc="0C0A0003" w:tentative="1">
@@ -1474,8 +2452,243 @@
       </w:rPr>
     </w:lvl>
   </w:abstractNum>
+  <w:abstractNum w:abstractNumId="2" w15:restartNumberingAfterBreak="0">
+    <w:nsid w:val="60D04924"/>
+    <w:multiLevelType w:val="hybridMultilevel"/>
+    <w:tmpl w:val="A0C8C1BE"/>
+    <w:lvl w:ilvl="0" w:tplc="0C0A000F">
+      <w:start w:val="1"/>
+      <w:numFmt w:val="decimal"/>
+      <w:lvlText w:val="%1."/>
+      <w:lvlJc w:val="left"/>
+      <w:pPr>
+        <w:ind w:left="720" w:hanging="360"/>
+      </w:pPr>
+      <w:rPr>
+        <w:rFonts w:hint="default"/>
+      </w:rPr>
+    </w:lvl>
+    <w:lvl w:ilvl="1" w:tplc="FFFFFFFF" w:tentative="1">
+      <w:start w:val="1"/>
+      <w:numFmt w:val="bullet"/>
+      <w:lvlText w:val="o"/>
+      <w:lvlJc w:val="left"/>
+      <w:pPr>
+        <w:ind w:left="1440" w:hanging="360"/>
+      </w:pPr>
+      <w:rPr>
+        <w:rFonts w:ascii="Courier New" w:hAnsi="Courier New" w:cs="Courier New" w:hint="default"/>
+      </w:rPr>
+    </w:lvl>
+    <w:lvl w:ilvl="2" w:tplc="FFFFFFFF" w:tentative="1">
+      <w:start w:val="1"/>
+      <w:numFmt w:val="bullet"/>
+      <w:lvlText w:val=""/>
+      <w:lvlJc w:val="left"/>
+      <w:pPr>
+        <w:ind w:left="2160" w:hanging="360"/>
+      </w:pPr>
+      <w:rPr>
+        <w:rFonts w:ascii="Wingdings" w:hAnsi="Wingdings" w:hint="default"/>
+      </w:rPr>
+    </w:lvl>
+    <w:lvl w:ilvl="3" w:tplc="FFFFFFFF" w:tentative="1">
+      <w:start w:val="1"/>
+      <w:numFmt w:val="bullet"/>
+      <w:lvlText w:val=""/>
+      <w:lvlJc w:val="left"/>
+      <w:pPr>
+        <w:ind w:left="2880" w:hanging="360"/>
+      </w:pPr>
+      <w:rPr>
+        <w:rFonts w:ascii="Symbol" w:hAnsi="Symbol" w:hint="default"/>
+      </w:rPr>
+    </w:lvl>
+    <w:lvl w:ilvl="4" w:tplc="FFFFFFFF" w:tentative="1">
+      <w:start w:val="1"/>
+      <w:numFmt w:val="bullet"/>
+      <w:lvlText w:val="o"/>
+      <w:lvlJc w:val="left"/>
+      <w:pPr>
+        <w:ind w:left="3600" w:hanging="360"/>
+      </w:pPr>
+      <w:rPr>
+        <w:rFonts w:ascii="Courier New" w:hAnsi="Courier New" w:cs="Courier New" w:hint="default"/>
+      </w:rPr>
+    </w:lvl>
+    <w:lvl w:ilvl="5" w:tplc="FFFFFFFF" w:tentative="1">
+      <w:start w:val="1"/>
+      <w:numFmt w:val="bullet"/>
+      <w:lvlText w:val=""/>
+      <w:lvlJc w:val="left"/>
+      <w:pPr>
+        <w:ind w:left="4320" w:hanging="360"/>
+      </w:pPr>
+      <w:rPr>
+        <w:rFonts w:ascii="Wingdings" w:hAnsi="Wingdings" w:hint="default"/>
+      </w:rPr>
+    </w:lvl>
+    <w:lvl w:ilvl="6" w:tplc="FFFFFFFF" w:tentative="1">
+      <w:start w:val="1"/>
+      <w:numFmt w:val="bullet"/>
+      <w:lvlText w:val=""/>
+      <w:lvlJc w:val="left"/>
+      <w:pPr>
+        <w:ind w:left="5040" w:hanging="360"/>
+      </w:pPr>
+      <w:rPr>
+        <w:rFonts w:ascii="Symbol" w:hAnsi="Symbol" w:hint="default"/>
+      </w:rPr>
+    </w:lvl>
+    <w:lvl w:ilvl="7" w:tplc="FFFFFFFF" w:tentative="1">
+      <w:start w:val="1"/>
+      <w:numFmt w:val="bullet"/>
+      <w:lvlText w:val="o"/>
+      <w:lvlJc w:val="left"/>
+      <w:pPr>
+        <w:ind w:left="5760" w:hanging="360"/>
+      </w:pPr>
+      <w:rPr>
+        <w:rFonts w:ascii="Courier New" w:hAnsi="Courier New" w:cs="Courier New" w:hint="default"/>
+      </w:rPr>
+    </w:lvl>
+    <w:lvl w:ilvl="8" w:tplc="FFFFFFFF" w:tentative="1">
+      <w:start w:val="1"/>
+      <w:numFmt w:val="bullet"/>
+      <w:lvlText w:val=""/>
+      <w:lvlJc w:val="left"/>
+      <w:pPr>
+        <w:ind w:left="6480" w:hanging="360"/>
+      </w:pPr>
+      <w:rPr>
+        <w:rFonts w:ascii="Wingdings" w:hAnsi="Wingdings" w:hint="default"/>
+      </w:rPr>
+    </w:lvl>
+  </w:abstractNum>
+  <w:abstractNum w:abstractNumId="3" w15:restartNumberingAfterBreak="0">
+    <w:nsid w:val="7F512AF1"/>
+    <w:multiLevelType w:val="hybridMultilevel"/>
+    <w:tmpl w:val="39781F58"/>
+    <w:lvl w:ilvl="0" w:tplc="0C0A000F">
+      <w:start w:val="1"/>
+      <w:numFmt w:val="decimal"/>
+      <w:lvlText w:val="%1."/>
+      <w:lvlJc w:val="left"/>
+      <w:pPr>
+        <w:ind w:left="720" w:hanging="360"/>
+      </w:pPr>
+      <w:rPr>
+        <w:rFonts w:hint="default"/>
+      </w:rPr>
+    </w:lvl>
+    <w:lvl w:ilvl="1" w:tplc="FFFFFFFF" w:tentative="1">
+      <w:start w:val="1"/>
+      <w:numFmt w:val="bullet"/>
+      <w:lvlText w:val="o"/>
+      <w:lvlJc w:val="left"/>
+      <w:pPr>
+        <w:ind w:left="1440" w:hanging="360"/>
+      </w:pPr>
+      <w:rPr>
+        <w:rFonts w:ascii="Courier New" w:hAnsi="Courier New" w:cs="Courier New" w:hint="default"/>
+      </w:rPr>
+    </w:lvl>
+    <w:lvl w:ilvl="2" w:tplc="FFFFFFFF" w:tentative="1">
+      <w:start w:val="1"/>
+      <w:numFmt w:val="bullet"/>
+      <w:lvlText w:val=""/>
+      <w:lvlJc w:val="left"/>
+      <w:pPr>
+        <w:ind w:left="2160" w:hanging="360"/>
+      </w:pPr>
+      <w:rPr>
+        <w:rFonts w:ascii="Wingdings" w:hAnsi="Wingdings" w:hint="default"/>
+      </w:rPr>
+    </w:lvl>
+    <w:lvl w:ilvl="3" w:tplc="FFFFFFFF" w:tentative="1">
+      <w:start w:val="1"/>
+      <w:numFmt w:val="bullet"/>
+      <w:lvlText w:val=""/>
+      <w:lvlJc w:val="left"/>
+      <w:pPr>
+        <w:ind w:left="2880" w:hanging="360"/>
+      </w:pPr>
+      <w:rPr>
+        <w:rFonts w:ascii="Symbol" w:hAnsi="Symbol" w:hint="default"/>
+      </w:rPr>
+    </w:lvl>
+    <w:lvl w:ilvl="4" w:tplc="FFFFFFFF" w:tentative="1">
+      <w:start w:val="1"/>
+      <w:numFmt w:val="bullet"/>
+      <w:lvlText w:val="o"/>
+      <w:lvlJc w:val="left"/>
+      <w:pPr>
+        <w:ind w:left="3600" w:hanging="360"/>
+      </w:pPr>
+      <w:rPr>
+        <w:rFonts w:ascii="Courier New" w:hAnsi="Courier New" w:cs="Courier New" w:hint="default"/>
+      </w:rPr>
+    </w:lvl>
+    <w:lvl w:ilvl="5" w:tplc="FFFFFFFF" w:tentative="1">
+      <w:start w:val="1"/>
+      <w:numFmt w:val="bullet"/>
+      <w:lvlText w:val=""/>
+      <w:lvlJc w:val="left"/>
+      <w:pPr>
+        <w:ind w:left="4320" w:hanging="360"/>
+      </w:pPr>
+      <w:rPr>
+        <w:rFonts w:ascii="Wingdings" w:hAnsi="Wingdings" w:hint="default"/>
+      </w:rPr>
+    </w:lvl>
+    <w:lvl w:ilvl="6" w:tplc="FFFFFFFF" w:tentative="1">
+      <w:start w:val="1"/>
+      <w:numFmt w:val="bullet"/>
+      <w:lvlText w:val=""/>
+      <w:lvlJc w:val="left"/>
+      <w:pPr>
+        <w:ind w:left="5040" w:hanging="360"/>
+      </w:pPr>
+      <w:rPr>
+        <w:rFonts w:ascii="Symbol" w:hAnsi="Symbol" w:hint="default"/>
+      </w:rPr>
+    </w:lvl>
+    <w:lvl w:ilvl="7" w:tplc="FFFFFFFF" w:tentative="1">
+      <w:start w:val="1"/>
+      <w:numFmt w:val="bullet"/>
+      <w:lvlText w:val="o"/>
+      <w:lvlJc w:val="left"/>
+      <w:pPr>
+        <w:ind w:left="5760" w:hanging="360"/>
+      </w:pPr>
+      <w:rPr>
+        <w:rFonts w:ascii="Courier New" w:hAnsi="Courier New" w:cs="Courier New" w:hint="default"/>
+      </w:rPr>
+    </w:lvl>
+    <w:lvl w:ilvl="8" w:tplc="FFFFFFFF" w:tentative="1">
+      <w:start w:val="1"/>
+      <w:numFmt w:val="bullet"/>
+      <w:lvlText w:val=""/>
+      <w:lvlJc w:val="left"/>
+      <w:pPr>
+        <w:ind w:left="6480" w:hanging="360"/>
+      </w:pPr>
+      <w:rPr>
+        <w:rFonts w:ascii="Wingdings" w:hAnsi="Wingdings" w:hint="default"/>
+      </w:rPr>
+    </w:lvl>
+  </w:abstractNum>
   <w:num w:numId="1" w16cid:durableId="1781073211">
+    <w:abstractNumId w:val="1"/>
+  </w:num>
+  <w:num w:numId="2" w16cid:durableId="1762140351">
     <w:abstractNumId w:val="0"/>
+  </w:num>
+  <w:num w:numId="3" w16cid:durableId="473916184">
+    <w:abstractNumId w:val="2"/>
+  </w:num>
+  <w:num w:numId="4" w16cid:durableId="585305332">
+    <w:abstractNumId w:val="3"/>
   </w:num>
 </w:numbering>
 </file>

</xml_diff>